<commit_message>
correct figure label mistakes
</commit_message>
<xml_diff>
--- a/2Output/1Report/我说的都队-初赛报告.docx
+++ b/2Output/1Report/我说的都队-初赛报告.docx
@@ -1721,7 +1721,7 @@
           <w:vertAlign w:val="baseline"/>
           <w:lang w:val="en-US" w:eastAsia="zh-CN"/>
         </w:rPr>
-        <w:t>本方案中，跳频事件必须由A机发起，</w:t>
+        <w:t>本方案中，跳频事件必须由发送方</w:t>
       </w:r>
       <w:r>
         <w:rPr>
@@ -1736,11 +1736,26 @@
           <w:vertAlign w:val="baseline"/>
           <w:lang w:val="en" w:eastAsia="zh-CN"/>
         </w:rPr>
-        <w:t>B</w:t>
-      </w:r>
-      <w:r>
-        <w:rPr>
-          <w:rFonts w:hint="eastAsia"/>
+        <w:t>(</w:t>
+      </w:r>
+      <w:r>
+        <w:rPr>
+          <w:rFonts w:hint="eastAsia"/>
+          <w:b w:val="0"/>
+          <w:bCs w:val="0"/>
+          <w:color w:val="333333"/>
+          <w:kern w:val="2"/>
+          <w:sz w:val="24"/>
+          <w:szCs w:val="24"/>
+          <w:shd w:val="clear" w:color="auto" w:fill="FFFFFF"/>
+          <w:vertAlign w:val="baseline"/>
+          <w:lang w:val="en-US" w:eastAsia="zh-CN"/>
+        </w:rPr>
+        <w:t>A机</w:t>
+      </w:r>
+      <w:r>
+        <w:rPr>
+          <w:rFonts w:hint="default"/>
           <w:b w:val="0"/>
           <w:bCs w:val="0"/>
           <w:color w:val="333333"/>
@@ -1751,7 +1766,82 @@
           <w:vertAlign w:val="baseline"/>
           <w:lang w:val="en" w:eastAsia="zh-CN"/>
         </w:rPr>
-        <w:t>机按</w:t>
+        <w:t>)</w:t>
+      </w:r>
+      <w:r>
+        <w:rPr>
+          <w:rFonts w:hint="eastAsia"/>
+          <w:b w:val="0"/>
+          <w:bCs w:val="0"/>
+          <w:color w:val="333333"/>
+          <w:kern w:val="2"/>
+          <w:sz w:val="24"/>
+          <w:szCs w:val="24"/>
+          <w:shd w:val="clear" w:color="auto" w:fill="FFFFFF"/>
+          <w:vertAlign w:val="baseline"/>
+          <w:lang w:val="en-US" w:eastAsia="zh-CN"/>
+        </w:rPr>
+        <w:t>发起，接收方</w:t>
+      </w:r>
+      <w:r>
+        <w:rPr>
+          <w:rFonts w:hint="default"/>
+          <w:b w:val="0"/>
+          <w:bCs w:val="0"/>
+          <w:color w:val="333333"/>
+          <w:kern w:val="2"/>
+          <w:sz w:val="24"/>
+          <w:szCs w:val="24"/>
+          <w:shd w:val="clear" w:color="auto" w:fill="FFFFFF"/>
+          <w:vertAlign w:val="baseline"/>
+          <w:lang w:val="en" w:eastAsia="zh-CN"/>
+        </w:rPr>
+        <w:t>(B</w:t>
+      </w:r>
+      <w:r>
+        <w:rPr>
+          <w:rFonts w:hint="eastAsia"/>
+          <w:b w:val="0"/>
+          <w:bCs w:val="0"/>
+          <w:color w:val="333333"/>
+          <w:kern w:val="2"/>
+          <w:sz w:val="24"/>
+          <w:szCs w:val="24"/>
+          <w:shd w:val="clear" w:color="auto" w:fill="FFFFFF"/>
+          <w:vertAlign w:val="baseline"/>
+          <w:lang w:val="en" w:eastAsia="zh-CN"/>
+        </w:rPr>
+        <w:t>机</w:t>
+      </w:r>
+      <w:r>
+        <w:rPr>
+          <w:rFonts w:hint="default"/>
+          <w:b w:val="0"/>
+          <w:bCs w:val="0"/>
+          <w:color w:val="333333"/>
+          <w:kern w:val="2"/>
+          <w:sz w:val="24"/>
+          <w:szCs w:val="24"/>
+          <w:shd w:val="clear" w:color="auto" w:fill="FFFFFF"/>
+          <w:vertAlign w:val="baseline"/>
+          <w:lang w:val="en" w:eastAsia="zh-CN"/>
+        </w:rPr>
+        <w:t>)</w:t>
+      </w:r>
+      <w:r>
+        <w:rPr>
+          <w:rFonts w:hint="eastAsia"/>
+          <w:b w:val="0"/>
+          <w:bCs w:val="0"/>
+          <w:color w:val="333333"/>
+          <w:kern w:val="2"/>
+          <w:sz w:val="24"/>
+          <w:szCs w:val="24"/>
+          <w:shd w:val="clear" w:color="auto" w:fill="FFFFFF"/>
+          <w:vertAlign w:val="baseline"/>
+          <w:lang w:val="en" w:eastAsia="zh-CN"/>
+        </w:rPr>
+        <w:t>按</w:t>
       </w:r>
       <w:r>
         <w:rPr>
@@ -3609,25 +3699,23 @@
       </w:pPr>
       <w:r>
         <w:rPr>
+          <w:rFonts w:hint="default"/>
+          <w:color w:val="333333"/>
+          <w:kern w:val="2"/>
+          <w:shd w:val="clear" w:color="auto" w:fill="FFFFFF"/>
+          <w:lang w:val="en" w:eastAsia="zh-CN"/>
+        </w:rPr>
+        <w:t>4</w:t>
+      </w:r>
+      <w:r>
+        <w:rPr>
           <w:rFonts w:hint="eastAsia"/>
           <w:color w:val="333333"/>
           <w:kern w:val="2"/>
           <w:shd w:val="clear" w:color="auto" w:fill="FFFFFF"/>
           <w:lang w:val="en-US" w:eastAsia="zh-CN"/>
         </w:rPr>
-        <w:t>3）Data：仅当Type为0x2和0x3</w:t>
-      </w:r>
-      <w:bookmarkStart w:id="2" w:name="_GoBack"/>
-      <w:bookmarkEnd w:id="2"/>
-      <w:r>
-        <w:rPr>
-          <w:rFonts w:hint="eastAsia"/>
-          <w:color w:val="333333"/>
-          <w:kern w:val="2"/>
-          <w:shd w:val="clear" w:color="auto" w:fill="FFFFFF"/>
-          <w:lang w:val="en-US" w:eastAsia="zh-CN"/>
-        </w:rPr>
-        <w:t>时有效。116字节的数据段，从偏移量为0字节到DataCount字节的内容是有效数据载荷。</w:t>
+        <w:t>）Data：仅当Type为0x2和0x3时有效。116字节的数据段，从偏移量为0字节到DataCount字节的内容是有效数据载荷。</w:t>
       </w:r>
     </w:p>
     <w:p/>
@@ -4682,7 +4770,101 @@
             <w:shd w:val="clear" w:color="auto" w:fill="FFFFFF"/>
             <w:lang w:val="en" w:eastAsia="zh-CN" w:bidi="ar-SA"/>
           </w:rPr>
-          <m:t>[t+</m:t>
+          <m:t>[</m:t>
+        </m:r>
+        <m:sSub>
+          <m:sSubPr>
+            <m:ctrlPr>
+              <m:rPr/>
+              <w:rPr>
+                <w:rFonts w:hint="default" w:ascii="DejaVu Math TeX Gyre" w:hAnsi="DejaVu Math TeX Gyre" w:cs="Times New Roman"/>
+                <w:b w:val="0"/>
+                <w:color w:val="333333"/>
+                <w:kern w:val="2"/>
+                <w:sz w:val="24"/>
+                <w:szCs w:val="24"/>
+                <w:shd w:val="clear" w:color="auto" w:fill="FFFFFF"/>
+                <w:lang w:val="en" w:eastAsia="zh-CN" w:bidi="ar-SA"/>
+              </w:rPr>
+            </m:ctrlPr>
+          </m:sSubPr>
+          <m:e>
+            <m:r>
+              <m:rPr>
+                <m:sty m:val="p"/>
+              </m:rPr>
+              <w:rPr>
+                <w:rFonts w:ascii="DejaVu Math TeX Gyre" w:hAnsi="DejaVu Math TeX Gyre" w:cs="Times New Roman"/>
+                <w:color w:val="333333"/>
+                <w:kern w:val="2"/>
+                <w:sz w:val="24"/>
+                <w:szCs w:val="24"/>
+                <w:shd w:val="clear" w:color="auto" w:fill="FFFFFF"/>
+                <w:lang w:val="en" w:bidi="ar-SA"/>
+              </w:rPr>
+              <m:t>ω</m:t>
+            </m:r>
+            <m:ctrlPr>
+              <m:rPr/>
+              <w:rPr>
+                <w:rFonts w:hint="default" w:ascii="DejaVu Math TeX Gyre" w:hAnsi="DejaVu Math TeX Gyre" w:cs="Times New Roman"/>
+                <w:b w:val="0"/>
+                <w:i w:val="0"/>
+                <w:color w:val="333333"/>
+                <w:kern w:val="2"/>
+                <w:sz w:val="24"/>
+                <w:szCs w:val="24"/>
+                <w:shd w:val="clear" w:color="auto" w:fill="FFFFFF"/>
+                <w:lang w:val="en" w:eastAsia="zh-CN" w:bidi="ar-SA"/>
+              </w:rPr>
+            </m:ctrlPr>
+          </m:e>
+          <m:sub>
+            <m:r>
+              <m:rPr>
+                <m:sty m:val="p"/>
+              </m:rPr>
+              <w:rPr>
+                <w:rFonts w:hint="default" w:ascii="DejaVu Math TeX Gyre" w:hAnsi="DejaVu Math TeX Gyre" w:cs="Times New Roman"/>
+                <w:color w:val="333333"/>
+                <w:kern w:val="2"/>
+                <w:sz w:val="24"/>
+                <w:szCs w:val="24"/>
+                <w:shd w:val="clear" w:color="auto" w:fill="FFFFFF"/>
+                <w:lang w:val="en" w:eastAsia="zh-CN" w:bidi="ar-SA"/>
+              </w:rPr>
+              <m:t>c</m:t>
+            </m:r>
+            <m:ctrlPr>
+              <m:rPr/>
+              <w:rPr>
+                <w:rFonts w:hint="default" w:ascii="DejaVu Math TeX Gyre" w:hAnsi="DejaVu Math TeX Gyre" w:cs="Times New Roman"/>
+                <w:b w:val="0"/>
+                <w:i w:val="0"/>
+                <w:color w:val="333333"/>
+                <w:kern w:val="2"/>
+                <w:sz w:val="24"/>
+                <w:szCs w:val="24"/>
+                <w:shd w:val="clear" w:color="auto" w:fill="FFFFFF"/>
+                <w:lang w:val="en" w:eastAsia="zh-CN" w:bidi="ar-SA"/>
+              </w:rPr>
+            </m:ctrlPr>
+          </m:sub>
+        </m:sSub>
+        <m:r>
+          <m:rPr>
+            <m:sty m:val="p"/>
+          </m:rPr>
+          <w:rPr>
+            <w:rFonts w:hint="default" w:ascii="DejaVu Math TeX Gyre" w:hAnsi="DejaVu Math TeX Gyre" w:cs="Times New Roman"/>
+            <w:color w:val="333333"/>
+            <w:kern w:val="2"/>
+            <w:sz w:val="24"/>
+            <w:szCs w:val="24"/>
+            <w:shd w:val="clear" w:color="auto" w:fill="FFFFFF"/>
+            <w:lang w:val="en" w:eastAsia="zh-CN" w:bidi="ar-SA"/>
+          </w:rPr>
+          <m:t>t+</m:t>
         </m:r>
         <m:r>
           <m:rPr>
@@ -4795,6 +4977,111 @@
           <w:lang w:val="en" w:eastAsia="zh-CN" w:bidi="ar-SA"/>
         </w:rPr>
       </w:pPr>
+      <w:r>
+        <w:rPr>
+          <w:rFonts w:hint="eastAsia" w:hAnsi="DejaVu Math TeX Gyre" w:cs="Times New Roman"/>
+          <w:i w:val="0"/>
+          <w:color w:val="333333"/>
+          <w:kern w:val="2"/>
+          <w:sz w:val="24"/>
+          <w:szCs w:val="24"/>
+          <w:shd w:val="clear" w:color="auto" w:fill="FFFFFF"/>
+          <w:lang w:val="en" w:eastAsia="zh-CN" w:bidi="ar-SA"/>
+        </w:rPr>
+        <w:t>其中</w:t>
+      </w:r>
+      <m:oMath>
+        <m:sSub>
+          <m:sSubPr>
+            <m:ctrlPr>
+              <w:rPr>
+                <w:rFonts w:hint="default" w:ascii="DejaVu Math TeX Gyre" w:hAnsi="DejaVu Math TeX Gyre" w:cs="Times New Roman"/>
+                <w:b w:val="0"/>
+                <w:color w:val="333333"/>
+                <w:kern w:val="2"/>
+                <w:sz w:val="24"/>
+                <w:szCs w:val="24"/>
+                <w:shd w:val="clear" w:color="auto" w:fill="FFFFFF"/>
+                <w:lang w:val="en" w:eastAsia="zh-CN" w:bidi="ar-SA"/>
+              </w:rPr>
+            </m:ctrlPr>
+          </m:sSubPr>
+          <m:e>
+            <m:r>
+              <m:rPr>
+                <m:sty m:val="p"/>
+              </m:rPr>
+              <w:rPr>
+                <w:rFonts w:ascii="DejaVu Math TeX Gyre" w:hAnsi="DejaVu Math TeX Gyre" w:cs="Times New Roman"/>
+                <w:color w:val="333333"/>
+                <w:kern w:val="2"/>
+                <w:sz w:val="24"/>
+                <w:szCs w:val="24"/>
+                <w:shd w:val="clear" w:color="auto" w:fill="FFFFFF"/>
+                <w:lang w:val="en" w:bidi="ar-SA"/>
+              </w:rPr>
+              <m:t>ω</m:t>
+            </m:r>
+            <m:ctrlPr>
+              <w:rPr>
+                <w:rFonts w:hint="default" w:ascii="DejaVu Math TeX Gyre" w:hAnsi="DejaVu Math TeX Gyre" w:cs="Times New Roman"/>
+                <w:b w:val="0"/>
+                <w:i w:val="0"/>
+                <w:color w:val="333333"/>
+                <w:kern w:val="2"/>
+                <w:sz w:val="24"/>
+                <w:szCs w:val="24"/>
+                <w:shd w:val="clear" w:color="auto" w:fill="FFFFFF"/>
+                <w:lang w:val="en" w:eastAsia="zh-CN" w:bidi="ar-SA"/>
+              </w:rPr>
+            </m:ctrlPr>
+          </m:e>
+          <m:sub>
+            <m:r>
+              <m:rPr>
+                <m:sty m:val="p"/>
+              </m:rPr>
+              <w:rPr>
+                <w:rFonts w:hint="default" w:ascii="DejaVu Math TeX Gyre" w:hAnsi="DejaVu Math TeX Gyre" w:cs="Times New Roman"/>
+                <w:color w:val="333333"/>
+                <w:kern w:val="2"/>
+                <w:sz w:val="24"/>
+                <w:szCs w:val="24"/>
+                <w:shd w:val="clear" w:color="auto" w:fill="FFFFFF"/>
+                <w:lang w:val="en" w:eastAsia="zh-CN" w:bidi="ar-SA"/>
+              </w:rPr>
+              <m:t>c</m:t>
+            </m:r>
+            <m:ctrlPr>
+              <w:rPr>
+                <w:rFonts w:hint="default" w:ascii="DejaVu Math TeX Gyre" w:hAnsi="DejaVu Math TeX Gyre" w:cs="Times New Roman"/>
+                <w:b w:val="0"/>
+                <w:i w:val="0"/>
+                <w:color w:val="333333"/>
+                <w:kern w:val="2"/>
+                <w:sz w:val="24"/>
+                <w:szCs w:val="24"/>
+                <w:shd w:val="clear" w:color="auto" w:fill="FFFFFF"/>
+                <w:lang w:val="en" w:eastAsia="zh-CN" w:bidi="ar-SA"/>
+              </w:rPr>
+            </m:ctrlPr>
+          </m:sub>
+        </m:sSub>
+      </m:oMath>
+      <w:r>
+        <w:rPr>
+          <w:rFonts w:hint="eastAsia" w:hAnsi="DejaVu Math TeX Gyre" w:cs="Times New Roman"/>
+          <w:b w:val="0"/>
+          <w:i w:val="0"/>
+          <w:color w:val="333333"/>
+          <w:kern w:val="2"/>
+          <w:sz w:val="24"/>
+          <w:szCs w:val="24"/>
+          <w:shd w:val="clear" w:color="auto" w:fill="FFFFFF"/>
+          <w:lang w:val="en" w:eastAsia="zh-CN" w:bidi="ar-SA"/>
+        </w:rPr>
+        <w:t>为载波频率。</w:t>
+      </w:r>
       <w:r>
         <w:rPr>
           <w:rFonts w:hint="eastAsia" w:hAnsi="DejaVu Math TeX Gyre" w:cs="Times New Roman"/>
@@ -5385,7 +5672,7 @@
           <w:shd w:val="clear" w:color="auto" w:fill="FFFFFF"/>
           <w:lang w:val="en-US" w:eastAsia="zh-CN" w:bidi="ar-SA"/>
         </w:rPr>
-        <w:t>3-1所示，调制信号波形如图3-2所示。由于BPSK调制不使用</w:t>
+        <w:t>3所示，调制信号波形如图4所示。由于BPSK调制不使用</w:t>
       </w:r>
       <m:oMath>
         <m:r>
@@ -5430,7 +5717,7 @@
           <w:shd w:val="clear" w:color="auto" w:fill="FFFFFF"/>
           <w:lang w:val="en-US" w:eastAsia="zh-CN" w:bidi="ar-SA"/>
         </w:rPr>
-        <w:t>，因此图3-2中</w:t>
+        <w:t>，图4中</w:t>
       </w:r>
       <m:oMath>
         <m:r>
@@ -9839,8 +10126,10 @@
           <w:shd w:val="clear" w:color="auto" w:fill="FFFFFF"/>
           <w:lang w:val="en-US" w:eastAsia="zh-CN" w:bidi="ar-SA"/>
         </w:rPr>
-        <w:t>3-3、图3-4</w:t>
-      </w:r>
+        <w:t>5、图6</w:t>
+      </w:r>
+      <w:bookmarkStart w:id="2" w:name="_GoBack"/>
+      <w:bookmarkEnd w:id="2"/>
       <w:r>
         <w:rPr>
           <w:rFonts w:hint="eastAsia" w:hAnsi="DejaVu Math TeX Gyre" w:cs="Times New Roman"/>

</xml_diff>